<commit_message>
Fix a type WAW to RAW
</commit_message>
<xml_diff>
--- a/docs/DesignDocument.docx
+++ b/docs/DesignDocument.docx
@@ -227,10 +227,7 @@
       </w:pPr>
       <w:r>
         <w:rPr/>
-        <w:t xml:space="preserve">Basic techniques to exploit instruction level parallelism such as loop unrolling, branch prediction, </w:t>
-        <w:t xml:space="preserve">dynamic scheduling, and speculation only suffice to reduce the Clocks Per Instruction (CPI) to a </w:t>
-        <w:t>minimum of 1. If we seek to improve performance further, we must reduce the CPI to less than 1.</w:t>
-        <w:t xml:space="preserve">Multiple-issue processors help us achieve this goal by permitting multiple instructions to issue in a </w:t>
+        <w:t xml:space="preserve">Basic techniques to exploit instruction level parallelism such as loop unrolling, branch prediction, dynamic scheduling, and speculation only suffice to reduce the Clocks Per Instruction (CPI) to a minimum of 1. If we seek to improve performance further, we must reduce the CPI to less than 1.Multiple-issue processors help us achieve this goal by permitting multiple instructions to issue in a </w:t>
       </w:r>
     </w:p>
     <w:p>
@@ -320,75 +317,67 @@
       </w:pPr>
       <w:r>
         <w:rPr/>
-        <w:t xml:space="preserve">(cf. H&amp;P, more materials available on request) and speculative execution with simple </w:t>
-        <w:t xml:space="preserve">always‐taken branch prediction. </w:t>
-      </w:r>
-    </w:p>
-    <w:p>
-      <w:pPr>
-        <w:pStyle w:val="style0"/>
-      </w:pPr>
-      <w:r>
-        <w:rPr/>
-      </w:r>
-    </w:p>
-    <w:p>
-      <w:pPr>
-        <w:pStyle w:val="style0"/>
-      </w:pPr>
-      <w:r>
-        <w:rPr/>
-      </w:r>
-    </w:p>
-    <w:p>
-      <w:pPr>
-        <w:pStyle w:val="style0"/>
-      </w:pPr>
-      <w:r>
-        <w:rPr/>
-      </w:r>
-    </w:p>
-    <w:p>
-      <w:pPr>
-        <w:pStyle w:val="style0"/>
-      </w:pPr>
-      <w:r>
-        <w:rPr/>
-        <w:t>A register file includes 32 registers are included in this pipeline design.</w:t>
-        <w:t>The strategy of branch prediction is always taken.</w:t>
-        <w:t>The superscalar out-of-order MIPS pipeline can fetch two instructions every cycle from the memory.</w:t>
-        <w:t xml:space="preserve"> </w:t>
-      </w:r>
-    </w:p>
-    <w:p>
-      <w:pPr>
-        <w:pStyle w:val="style0"/>
-      </w:pPr>
-      <w:r>
-        <w:rPr/>
-        <w:t xml:space="preserve">To avoid RAW hazard, before fetching a RAW_checker is needed. If there is no RAW hazard, the pipeline will fetch two </w:t>
-        <w:t xml:space="preserve">instructions every cycle; if not, a certain number of stalls will be inserted before checking. </w:t>
-      </w:r>
-    </w:p>
-    <w:p>
-      <w:pPr>
-        <w:pStyle w:val="style0"/>
-      </w:pPr>
-      <w:r>
-        <w:rPr/>
-        <w:t xml:space="preserve">After fetching stage, the decoder will decode the instructions. Register renaming is implemented to deal with WAW and </w:t>
-        <w:t xml:space="preserve">WAR hazards after decoding. A look-up table which records the renaming information is created in this stage. </w:t>
-      </w:r>
-    </w:p>
-    <w:p>
-      <w:pPr>
-        <w:pStyle w:val="style0"/>
-      </w:pPr>
-      <w:r>
-        <w:rPr/>
-        <w:t xml:space="preserve">Then the instructions go into the issue queue. Since all the data dependences have been dealt with in the previous </w:t>
-        <w:t>stages already, the issue logic only needs to issue two instructions every cycle whenever there are available execution</w:t>
-        <w:t xml:space="preserve"> units. The issue queue is also able to flush the queue when there is branch mis-prediction.</w:t>
+        <w:t xml:space="preserve">(cf. H&amp;P, more materials available on request) and speculative execution with simple always‐taken branch prediction. </w:t>
+      </w:r>
+    </w:p>
+    <w:p>
+      <w:pPr>
+        <w:pStyle w:val="style0"/>
+      </w:pPr>
+      <w:r>
+        <w:rPr/>
+      </w:r>
+    </w:p>
+    <w:p>
+      <w:pPr>
+        <w:pStyle w:val="style0"/>
+      </w:pPr>
+      <w:r>
+        <w:rPr/>
+      </w:r>
+    </w:p>
+    <w:p>
+      <w:pPr>
+        <w:pStyle w:val="style0"/>
+      </w:pPr>
+      <w:r>
+        <w:rPr/>
+      </w:r>
+    </w:p>
+    <w:p>
+      <w:pPr>
+        <w:pStyle w:val="style0"/>
+      </w:pPr>
+      <w:r>
+        <w:rPr/>
+        <w:t xml:space="preserve">A register file includes 32 registers are included in this pipeline design.The strategy of branch prediction is always taken.The superscalar out-of-order MIPS pipeline can fetch two instructions every cycle from the memory. </w:t>
+      </w:r>
+    </w:p>
+    <w:p>
+      <w:pPr>
+        <w:pStyle w:val="style0"/>
+      </w:pPr>
+      <w:r>
+        <w:rPr/>
+        <w:t xml:space="preserve">To avoid RAW hazard, before fetching a RAW_checker is needed. If there is no RAW hazard, the pipeline will fetch two instructions every cycle; if not, a certain number of stalls will be inserted before checking. </w:t>
+      </w:r>
+    </w:p>
+    <w:p>
+      <w:pPr>
+        <w:pStyle w:val="style0"/>
+      </w:pPr>
+      <w:r>
+        <w:rPr/>
+        <w:t xml:space="preserve">After fetching stage, the decoder will decode the instructions. Register renaming is implemented to deal with RAW and WAR hazards after decoding. A look-up table which records the renaming information is created in this stage. </w:t>
+      </w:r>
+    </w:p>
+    <w:p>
+      <w:pPr>
+        <w:pStyle w:val="style0"/>
+      </w:pPr>
+      <w:r>
+        <w:rPr/>
+        <w:t>Then the instructions go into the issue queue. Since all the data dependences have been dealt with in the previous stages already, the issue logic only needs to issue two instructions every cycle whenever there are available execution units. The issue queue is also able to flush the queue when there is branch mis-prediction.</w:t>
       </w:r>
     </w:p>
     <w:p>
@@ -675,7 +664,7 @@
     </w:pPr>
     <w:rPr>
       <w:rFonts w:ascii="Calibri" w:cs="" w:eastAsia="WenQuanYi Micro Hei" w:hAnsi="Calibri"/>
-      <w:color w:val="auto"/>
+      <w:color w:val="00000A"/>
       <w:sz w:val="22"/>
       <w:szCs w:val="22"/>
       <w:lang w:bidi="ar-SA" w:eastAsia="ja-JP" w:val="en-US"/>

</xml_diff>

<commit_message>
Eliminated the redundant parts in the word doc
</commit_message>
<xml_diff>
--- a/docs/DesignDocument.docx
+++ b/docs/DesignDocument.docx
@@ -227,130 +227,29 @@
       </w:pPr>
       <w:r>
         <w:rPr/>
-        <w:t xml:space="preserve">Basic techniques to exploit instruction level parallelism such as loop unrolling, branch prediction, dynamic scheduling, and speculation only suffice to reduce the Clocks Per Instruction (CPI) to a minimum of 1. If we seek to improve performance further, we must reduce the CPI to less than 1.Multiple-issue processors help us achieve this goal by permitting multiple instructions to issue in a </w:t>
-      </w:r>
-    </w:p>
-    <w:p>
-      <w:pPr>
-        <w:pStyle w:val="style0"/>
-      </w:pPr>
-      <w:r>
-        <w:rPr/>
-        <w:t>clock cycle.</w:t>
-      </w:r>
-    </w:p>
-    <w:p>
-      <w:pPr>
-        <w:pStyle w:val="style0"/>
-      </w:pPr>
-      <w:r>
-        <w:rPr/>
-        <w:t xml:space="preserve">Your design should allow for the following: </w:t>
-      </w:r>
-    </w:p>
-    <w:p>
-      <w:pPr>
-        <w:pStyle w:val="style0"/>
-      </w:pPr>
-      <w:r>
-        <w:rPr/>
-        <w:t>1. Allow fetch, decode, issue and commit of two instructions every cycle as possible.</w:t>
-      </w:r>
-    </w:p>
-    <w:p>
-      <w:pPr>
-        <w:pStyle w:val="style0"/>
-      </w:pPr>
-      <w:r>
-        <w:rPr/>
-        <w:t xml:space="preserve">2. You will need to create a multi--‐ported register file. </w:t>
-      </w:r>
-    </w:p>
-    <w:p>
-      <w:pPr>
-        <w:pStyle w:val="style0"/>
-      </w:pPr>
-      <w:r>
-        <w:rPr/>
-        <w:t xml:space="preserve">3. Assume four ALUs and multiple copies of other processing elements as needed. </w:t>
-      </w:r>
-    </w:p>
-    <w:p>
-      <w:pPr>
-        <w:pStyle w:val="style0"/>
-      </w:pPr>
-      <w:r>
-        <w:rPr/>
-        <w:t xml:space="preserve">4. Allow out--‐of--‐order execution. </w:t>
-      </w:r>
-    </w:p>
-    <w:p>
-      <w:pPr>
-        <w:pStyle w:val="style0"/>
-      </w:pPr>
-      <w:r>
-        <w:rPr/>
-        <w:t xml:space="preserve">The pipeline will attempt to fetch, decode, issue and commit 2 instructions each cycle. </w:t>
-      </w:r>
-    </w:p>
-    <w:p>
-      <w:pPr>
-        <w:pStyle w:val="style0"/>
-      </w:pPr>
-      <w:r>
-        <w:rPr/>
-        <w:t xml:space="preserve">The ideal achievable CPI is, therefore, 2. </w:t>
-      </w:r>
-    </w:p>
-    <w:p>
-      <w:pPr>
-        <w:pStyle w:val="style0"/>
-      </w:pPr>
-      <w:r>
-        <w:rPr/>
-        <w:t xml:space="preserve">Note that you will be required to implement Register renaming </w:t>
-      </w:r>
-    </w:p>
-    <w:p>
-      <w:pPr>
-        <w:pStyle w:val="style0"/>
-      </w:pPr>
-      <w:r>
-        <w:rPr/>
-        <w:t xml:space="preserve">(cf. H&amp;P, more materials available on request) and speculative execution with simple always‐taken branch prediction. </w:t>
-      </w:r>
-    </w:p>
-    <w:p>
-      <w:pPr>
-        <w:pStyle w:val="style0"/>
-      </w:pPr>
-      <w:r>
-        <w:rPr/>
-      </w:r>
-    </w:p>
-    <w:p>
-      <w:pPr>
-        <w:pStyle w:val="style0"/>
-      </w:pPr>
-      <w:r>
-        <w:rPr/>
-      </w:r>
-    </w:p>
-    <w:p>
-      <w:pPr>
-        <w:pStyle w:val="style0"/>
-      </w:pPr>
-      <w:r>
-        <w:rPr/>
-      </w:r>
-    </w:p>
-    <w:p>
-      <w:pPr>
-        <w:pStyle w:val="style0"/>
-      </w:pPr>
-      <w:r>
-        <w:rPr/>
-        <w:t xml:space="preserve">A register file includes 32 registers are included in this pipeline design.The strategy of branch prediction is always taken.The superscalar out-of-order MIPS pipeline can fetch two instructions every cycle from the memory. </w:t>
+        <w:t xml:space="preserve"> </w:t>
+      </w:r>
+      <w:r>
+        <w:rPr/>
+        <w:t xml:space="preserve">In order to achieve a CPI of less than 1, a multiple-issue processor can be used. This will allow multiple instructions to be issued in a single cycle. </w:t>
+      </w:r>
+    </w:p>
+    <w:p>
+      <w:pPr>
+        <w:pStyle w:val="style0"/>
+      </w:pPr>
+      <w:r>
+        <w:rPr/>
+        <w:t>To implement the multiple-issue processor the following components are needed.</w:t>
+      </w:r>
+    </w:p>
+    <w:p>
+      <w:pPr>
+        <w:pStyle w:val="style0"/>
+      </w:pPr>
+      <w:r>
+        <w:rPr/>
+        <w:t xml:space="preserve">A register file includes 32 registers are included in this pipeline design. The strategy of branch prediction is always taken. The superscalar out-of-order MIPS pipeline can fetch two instructions every cycle from the memory. </w:t>
       </w:r>
     </w:p>
     <w:p>

</xml_diff>